<commit_message>
center align, change font
</commit_message>
<xml_diff>
--- a/Olga.docx
+++ b/Olga.docx
@@ -19,207 +19,7 @@
           <w:szCs w:val="24"/>
           <w:lang w:eastAsia="ru-RU"/>
         </w:rPr>
-        <w:t>Я к вам пишу — чего же боле?</w:t>
-      </w:r>
-      <w:r>
-        <w:rPr>
-          <w:rFonts w:ascii="Times New Roman" w:eastAsia="Times New Roman" w:hAnsi="Times New Roman" w:cs="Times New Roman"/>
-          <w:sz w:val="24"/>
-          <w:szCs w:val="24"/>
-          <w:lang w:eastAsia="ru-RU"/>
-        </w:rPr>
-        <w:br/>
-        <w:t>Что я могу еще сказать?</w:t>
-      </w:r>
-      <w:r>
-        <w:rPr>
-          <w:rFonts w:ascii="Times New Roman" w:eastAsia="Times New Roman" w:hAnsi="Times New Roman" w:cs="Times New Roman"/>
-          <w:sz w:val="24"/>
-          <w:szCs w:val="24"/>
-          <w:lang w:eastAsia="ru-RU"/>
-        </w:rPr>
-        <w:br/>
-        <w:t>Теперь, я знаю, в вашей воле</w:t>
-      </w:r>
-      <w:r>
-        <w:rPr>
-          <w:rFonts w:ascii="Times New Roman" w:eastAsia="Times New Roman" w:hAnsi="Times New Roman" w:cs="Times New Roman"/>
-          <w:sz w:val="24"/>
-          <w:szCs w:val="24"/>
-          <w:lang w:eastAsia="ru-RU"/>
-        </w:rPr>
-        <w:br/>
-        <w:t>Меня презреньем наказать.</w:t>
-      </w:r>
-      <w:r>
-        <w:rPr>
-          <w:rFonts w:ascii="Times New Roman" w:eastAsia="Times New Roman" w:hAnsi="Times New Roman" w:cs="Times New Roman"/>
-          <w:sz w:val="24"/>
-          <w:szCs w:val="24"/>
-          <w:lang w:eastAsia="ru-RU"/>
-        </w:rPr>
-        <w:br/>
-        <w:t>Но вы, к моей несчастной доле</w:t>
-      </w:r>
-      <w:r>
-        <w:rPr>
-          <w:rFonts w:ascii="Times New Roman" w:eastAsia="Times New Roman" w:hAnsi="Times New Roman" w:cs="Times New Roman"/>
-          <w:sz w:val="24"/>
-          <w:szCs w:val="24"/>
-          <w:lang w:eastAsia="ru-RU"/>
-        </w:rPr>
-        <w:br/>
-        <w:t>Хоть каплю жалости храня,</w:t>
-      </w:r>
-      <w:r>
-        <w:rPr>
-          <w:rFonts w:ascii="Times New Roman" w:eastAsia="Times New Roman" w:hAnsi="Times New Roman" w:cs="Times New Roman"/>
-          <w:sz w:val="24"/>
-          <w:szCs w:val="24"/>
-          <w:lang w:eastAsia="ru-RU"/>
-        </w:rPr>
-        <w:br/>
-        <w:t>Вы не оставите меня.</w:t>
-      </w:r>
-      <w:r>
-        <w:rPr>
-          <w:rFonts w:ascii="Times New Roman" w:eastAsia="Times New Roman" w:hAnsi="Times New Roman" w:cs="Times New Roman"/>
-          <w:sz w:val="24"/>
-          <w:szCs w:val="24"/>
-          <w:lang w:eastAsia="ru-RU"/>
-        </w:rPr>
-        <w:br/>
-        <w:t>Сначала я молчать хотела;</w:t>
-      </w:r>
-      <w:r>
-        <w:rPr>
-          <w:rFonts w:ascii="Times New Roman" w:eastAsia="Times New Roman" w:hAnsi="Times New Roman" w:cs="Times New Roman"/>
-          <w:sz w:val="24"/>
-          <w:szCs w:val="24"/>
-          <w:lang w:eastAsia="ru-RU"/>
-        </w:rPr>
-        <w:br/>
-        <w:t>Поверьте: моего стыда</w:t>
-      </w:r>
-      <w:r>
-        <w:rPr>
-          <w:rFonts w:ascii="Times New Roman" w:eastAsia="Times New Roman" w:hAnsi="Times New Roman" w:cs="Times New Roman"/>
-          <w:sz w:val="24"/>
-          <w:szCs w:val="24"/>
-          <w:lang w:eastAsia="ru-RU"/>
-        </w:rPr>
-        <w:br/>
-        <w:t>Вы не узнали б никогда,</w:t>
-      </w:r>
-      <w:r>
-        <w:rPr>
-          <w:rFonts w:ascii="Times New Roman" w:eastAsia="Times New Roman" w:hAnsi="Times New Roman" w:cs="Times New Roman"/>
-          <w:sz w:val="24"/>
-          <w:szCs w:val="24"/>
-          <w:lang w:eastAsia="ru-RU"/>
-        </w:rPr>
-        <w:br/>
-        <w:t>Когда б надежду я имела</w:t>
-      </w:r>
-      <w:r>
-        <w:rPr>
-          <w:rFonts w:ascii="Times New Roman" w:eastAsia="Times New Roman" w:hAnsi="Times New Roman" w:cs="Times New Roman"/>
-          <w:sz w:val="24"/>
-          <w:szCs w:val="24"/>
-          <w:lang w:eastAsia="ru-RU"/>
-        </w:rPr>
-        <w:br/>
-        <w:t>Хоть редко, хоть в неделю раз</w:t>
-      </w:r>
-      <w:r>
-        <w:rPr>
-          <w:rFonts w:ascii="Times New Roman" w:eastAsia="Times New Roman" w:hAnsi="Times New Roman" w:cs="Times New Roman"/>
-          <w:sz w:val="24"/>
-          <w:szCs w:val="24"/>
-          <w:lang w:eastAsia="ru-RU"/>
-        </w:rPr>
-        <w:br/>
-        <w:t>В деревне нашей видеть вас,</w:t>
-      </w:r>
-      <w:r>
-        <w:rPr>
-          <w:rFonts w:ascii="Times New Roman" w:eastAsia="Times New Roman" w:hAnsi="Times New Roman" w:cs="Times New Roman"/>
-          <w:sz w:val="24"/>
-          <w:szCs w:val="24"/>
-          <w:lang w:eastAsia="ru-RU"/>
-        </w:rPr>
-        <w:br/>
-        <w:t>Чтоб только слышать ваши речи,</w:t>
-      </w:r>
-      <w:r>
-        <w:rPr>
-          <w:rFonts w:ascii="Times New Roman" w:eastAsia="Times New Roman" w:hAnsi="Times New Roman" w:cs="Times New Roman"/>
-          <w:sz w:val="24"/>
-          <w:szCs w:val="24"/>
-          <w:lang w:eastAsia="ru-RU"/>
-        </w:rPr>
-        <w:br/>
-        <w:t>Вам слово молвить, и потом</w:t>
-      </w:r>
-      <w:r>
-        <w:rPr>
-          <w:rFonts w:ascii="Times New Roman" w:eastAsia="Times New Roman" w:hAnsi="Times New Roman" w:cs="Times New Roman"/>
-          <w:sz w:val="24"/>
-          <w:szCs w:val="24"/>
-          <w:lang w:eastAsia="ru-RU"/>
-        </w:rPr>
-        <w:br/>
-        <w:t>Все думать, думать об одном</w:t>
-      </w:r>
-      <w:r>
-        <w:rPr>
-          <w:rFonts w:ascii="Times New Roman" w:eastAsia="Times New Roman" w:hAnsi="Times New Roman" w:cs="Times New Roman"/>
-          <w:sz w:val="24"/>
-          <w:szCs w:val="24"/>
-          <w:lang w:eastAsia="ru-RU"/>
-        </w:rPr>
-        <w:br/>
-        <w:t>И день и ночь до новой встречи.</w:t>
-      </w:r>
-      <w:r>
-        <w:rPr>
-          <w:rFonts w:ascii="Times New Roman" w:eastAsia="Times New Roman" w:hAnsi="Times New Roman" w:cs="Times New Roman"/>
-          <w:sz w:val="24"/>
-          <w:szCs w:val="24"/>
-          <w:lang w:eastAsia="ru-RU"/>
-        </w:rPr>
-        <w:br/>
-        <w:t>Но, говорят, вы нелюдим;</w:t>
-      </w:r>
-      <w:r>
-        <w:rPr>
-          <w:rFonts w:ascii="Times New Roman" w:eastAsia="Times New Roman" w:hAnsi="Times New Roman" w:cs="Times New Roman"/>
-          <w:sz w:val="24"/>
-          <w:szCs w:val="24"/>
-          <w:lang w:eastAsia="ru-RU"/>
-        </w:rPr>
-        <w:br/>
-        <w:t>В глуши, в деревне всё вам скучно,</w:t>
-      </w:r>
-      <w:r>
-        <w:rPr>
-          <w:rFonts w:ascii="Times New Roman" w:eastAsia="Times New Roman" w:hAnsi="Times New Roman" w:cs="Times New Roman"/>
-          <w:sz w:val="24"/>
-          <w:szCs w:val="24"/>
-          <w:lang w:eastAsia="ru-RU"/>
-        </w:rPr>
-        <w:br/>
-        <w:t>А мы… ничем мы не блестим,</w:t>
-      </w:r>
-      <w:r>
-        <w:rPr>
-          <w:rFonts w:ascii="Times New Roman" w:eastAsia="Times New Roman" w:hAnsi="Times New Roman" w:cs="Times New Roman"/>
-          <w:sz w:val="24"/>
-          <w:szCs w:val="24"/>
-          <w:lang w:eastAsia="ru-RU"/>
-        </w:rPr>
-        <w:br/>
-        <w:t>Хоть вам и рады простодушно.</w:t>
+        <w:t>А.С. Пушкин</w:t>
       </w:r>
     </w:p>
     <w:p>
@@ -239,87 +39,7 @@
           <w:szCs w:val="24"/>
           <w:lang w:eastAsia="ru-RU"/>
         </w:rPr>
-        <w:t>Зачем вы посетили нас?</w:t>
-      </w:r>
-      <w:r>
-        <w:rPr>
-          <w:rFonts w:ascii="Times New Roman" w:eastAsia="Times New Roman" w:hAnsi="Times New Roman" w:cs="Times New Roman"/>
-          <w:sz w:val="24"/>
-          <w:szCs w:val="24"/>
-          <w:lang w:eastAsia="ru-RU"/>
-        </w:rPr>
-        <w:br/>
-        <w:t>В глуши забытого селенья</w:t>
-      </w:r>
-      <w:r>
-        <w:rPr>
-          <w:rFonts w:ascii="Times New Roman" w:eastAsia="Times New Roman" w:hAnsi="Times New Roman" w:cs="Times New Roman"/>
-          <w:sz w:val="24"/>
-          <w:szCs w:val="24"/>
-          <w:lang w:eastAsia="ru-RU"/>
-        </w:rPr>
-        <w:br/>
-        <w:t>Я никогда не знала б вас,</w:t>
-      </w:r>
-      <w:r>
-        <w:rPr>
-          <w:rFonts w:ascii="Times New Roman" w:eastAsia="Times New Roman" w:hAnsi="Times New Roman" w:cs="Times New Roman"/>
-          <w:sz w:val="24"/>
-          <w:szCs w:val="24"/>
-          <w:lang w:eastAsia="ru-RU"/>
-        </w:rPr>
-        <w:br/>
-        <w:t>Не знала б горького мученья.</w:t>
-      </w:r>
-      <w:r>
-        <w:rPr>
-          <w:rFonts w:ascii="Times New Roman" w:eastAsia="Times New Roman" w:hAnsi="Times New Roman" w:cs="Times New Roman"/>
-          <w:sz w:val="24"/>
-          <w:szCs w:val="24"/>
-          <w:lang w:eastAsia="ru-RU"/>
-        </w:rPr>
-        <w:br/>
-        <w:t>Души неопытной волненья</w:t>
-      </w:r>
-      <w:r>
-        <w:rPr>
-          <w:rFonts w:ascii="Times New Roman" w:eastAsia="Times New Roman" w:hAnsi="Times New Roman" w:cs="Times New Roman"/>
-          <w:sz w:val="24"/>
-          <w:szCs w:val="24"/>
-          <w:lang w:eastAsia="ru-RU"/>
-        </w:rPr>
-        <w:br/>
-        <w:t>Смирив со временем (как знать?),</w:t>
-      </w:r>
-      <w:r>
-        <w:rPr>
-          <w:rFonts w:ascii="Times New Roman" w:eastAsia="Times New Roman" w:hAnsi="Times New Roman" w:cs="Times New Roman"/>
-          <w:sz w:val="24"/>
-          <w:szCs w:val="24"/>
-          <w:lang w:eastAsia="ru-RU"/>
-        </w:rPr>
-        <w:br/>
-        <w:t>По сердцу я нашла бы друга,</w:t>
-      </w:r>
-      <w:r>
-        <w:rPr>
-          <w:rFonts w:ascii="Times New Roman" w:eastAsia="Times New Roman" w:hAnsi="Times New Roman" w:cs="Times New Roman"/>
-          <w:sz w:val="24"/>
-          <w:szCs w:val="24"/>
-          <w:lang w:eastAsia="ru-RU"/>
-        </w:rPr>
-        <w:br/>
-        <w:t>Была бы верная супруга</w:t>
-      </w:r>
-      <w:r>
-        <w:rPr>
-          <w:rFonts w:ascii="Times New Roman" w:eastAsia="Times New Roman" w:hAnsi="Times New Roman" w:cs="Times New Roman"/>
-          <w:sz w:val="24"/>
-          <w:szCs w:val="24"/>
-          <w:lang w:eastAsia="ru-RU"/>
-        </w:rPr>
-        <w:br/>
-        <w:t>И добродетельная мать.</w:t>
+        <w:t>Письмо Татьяны из произведения «Евгений Онегин»</w:t>
       </w:r>
     </w:p>
     <w:p>
@@ -339,6 +59,326 @@
           <w:szCs w:val="24"/>
           <w:lang w:eastAsia="ru-RU"/>
         </w:rPr>
+        <w:t>Я к вам пишу — чего же боле?</w:t>
+      </w:r>
+      <w:r>
+        <w:rPr>
+          <w:rFonts w:ascii="Times New Roman" w:eastAsia="Times New Roman" w:hAnsi="Times New Roman" w:cs="Times New Roman"/>
+          <w:sz w:val="24"/>
+          <w:szCs w:val="24"/>
+          <w:lang w:eastAsia="ru-RU"/>
+        </w:rPr>
+        <w:br/>
+        <w:t>Что я могу еще сказать?</w:t>
+      </w:r>
+      <w:r>
+        <w:rPr>
+          <w:rFonts w:ascii="Times New Roman" w:eastAsia="Times New Roman" w:hAnsi="Times New Roman" w:cs="Times New Roman"/>
+          <w:sz w:val="24"/>
+          <w:szCs w:val="24"/>
+          <w:lang w:eastAsia="ru-RU"/>
+        </w:rPr>
+        <w:br/>
+        <w:t>Теперь, я знаю, в вашей воле</w:t>
+      </w:r>
+      <w:r>
+        <w:rPr>
+          <w:rFonts w:ascii="Times New Roman" w:eastAsia="Times New Roman" w:hAnsi="Times New Roman" w:cs="Times New Roman"/>
+          <w:sz w:val="24"/>
+          <w:szCs w:val="24"/>
+          <w:lang w:eastAsia="ru-RU"/>
+        </w:rPr>
+        <w:br/>
+        <w:t>Меня презреньем наказать.</w:t>
+      </w:r>
+      <w:r>
+        <w:rPr>
+          <w:rFonts w:ascii="Times New Roman" w:eastAsia="Times New Roman" w:hAnsi="Times New Roman" w:cs="Times New Roman"/>
+          <w:sz w:val="24"/>
+          <w:szCs w:val="24"/>
+          <w:lang w:eastAsia="ru-RU"/>
+        </w:rPr>
+        <w:br/>
+        <w:t>Но вы, к моей несчастной доле</w:t>
+      </w:r>
+      <w:r>
+        <w:rPr>
+          <w:rFonts w:ascii="Times New Roman" w:eastAsia="Times New Roman" w:hAnsi="Times New Roman" w:cs="Times New Roman"/>
+          <w:sz w:val="24"/>
+          <w:szCs w:val="24"/>
+          <w:lang w:eastAsia="ru-RU"/>
+        </w:rPr>
+        <w:br/>
+        <w:t>Хоть каплю жалости храня,</w:t>
+      </w:r>
+      <w:r>
+        <w:rPr>
+          <w:rFonts w:ascii="Times New Roman" w:eastAsia="Times New Roman" w:hAnsi="Times New Roman" w:cs="Times New Roman"/>
+          <w:sz w:val="24"/>
+          <w:szCs w:val="24"/>
+          <w:lang w:eastAsia="ru-RU"/>
+        </w:rPr>
+        <w:br/>
+        <w:t>Вы не оставите меня.</w:t>
+      </w:r>
+      <w:r>
+        <w:rPr>
+          <w:rFonts w:ascii="Times New Roman" w:eastAsia="Times New Roman" w:hAnsi="Times New Roman" w:cs="Times New Roman"/>
+          <w:sz w:val="24"/>
+          <w:szCs w:val="24"/>
+          <w:lang w:eastAsia="ru-RU"/>
+        </w:rPr>
+        <w:br/>
+        <w:t>Сначала я молчать хотела;</w:t>
+      </w:r>
+      <w:r>
+        <w:rPr>
+          <w:rFonts w:ascii="Times New Roman" w:eastAsia="Times New Roman" w:hAnsi="Times New Roman" w:cs="Times New Roman"/>
+          <w:sz w:val="24"/>
+          <w:szCs w:val="24"/>
+          <w:lang w:eastAsia="ru-RU"/>
+        </w:rPr>
+        <w:br/>
+        <w:t>Поверьте: моего стыда</w:t>
+      </w:r>
+      <w:r>
+        <w:rPr>
+          <w:rFonts w:ascii="Times New Roman" w:eastAsia="Times New Roman" w:hAnsi="Times New Roman" w:cs="Times New Roman"/>
+          <w:sz w:val="24"/>
+          <w:szCs w:val="24"/>
+          <w:lang w:eastAsia="ru-RU"/>
+        </w:rPr>
+        <w:br/>
+        <w:t>Вы не узнали б никогда,</w:t>
+      </w:r>
+      <w:r>
+        <w:rPr>
+          <w:rFonts w:ascii="Times New Roman" w:eastAsia="Times New Roman" w:hAnsi="Times New Roman" w:cs="Times New Roman"/>
+          <w:sz w:val="24"/>
+          <w:szCs w:val="24"/>
+          <w:lang w:eastAsia="ru-RU"/>
+        </w:rPr>
+        <w:br/>
+        <w:t>Когда б надежду я имела</w:t>
+      </w:r>
+      <w:r>
+        <w:rPr>
+          <w:rFonts w:ascii="Times New Roman" w:eastAsia="Times New Roman" w:hAnsi="Times New Roman" w:cs="Times New Roman"/>
+          <w:sz w:val="24"/>
+          <w:szCs w:val="24"/>
+          <w:lang w:eastAsia="ru-RU"/>
+        </w:rPr>
+        <w:br/>
+        <w:t>Хоть редко, хоть в неделю раз</w:t>
+      </w:r>
+      <w:r>
+        <w:rPr>
+          <w:rFonts w:ascii="Times New Roman" w:eastAsia="Times New Roman" w:hAnsi="Times New Roman" w:cs="Times New Roman"/>
+          <w:sz w:val="24"/>
+          <w:szCs w:val="24"/>
+          <w:lang w:eastAsia="ru-RU"/>
+        </w:rPr>
+        <w:br/>
+        <w:t>В деревне нашей видеть вас,</w:t>
+      </w:r>
+      <w:r>
+        <w:rPr>
+          <w:rFonts w:ascii="Times New Roman" w:eastAsia="Times New Roman" w:hAnsi="Times New Roman" w:cs="Times New Roman"/>
+          <w:sz w:val="24"/>
+          <w:szCs w:val="24"/>
+          <w:lang w:eastAsia="ru-RU"/>
+        </w:rPr>
+        <w:br/>
+        <w:t>Чтоб только слышать ваши речи,</w:t>
+      </w:r>
+      <w:r>
+        <w:rPr>
+          <w:rFonts w:ascii="Times New Roman" w:eastAsia="Times New Roman" w:hAnsi="Times New Roman" w:cs="Times New Roman"/>
+          <w:sz w:val="24"/>
+          <w:szCs w:val="24"/>
+          <w:lang w:eastAsia="ru-RU"/>
+        </w:rPr>
+        <w:br/>
+        <w:t>Вам слово молвить, и потом</w:t>
+      </w:r>
+      <w:r>
+        <w:rPr>
+          <w:rFonts w:ascii="Times New Roman" w:eastAsia="Times New Roman" w:hAnsi="Times New Roman" w:cs="Times New Roman"/>
+          <w:sz w:val="24"/>
+          <w:szCs w:val="24"/>
+          <w:lang w:eastAsia="ru-RU"/>
+        </w:rPr>
+        <w:br/>
+        <w:t>Все думать, думать об одном</w:t>
+      </w:r>
+      <w:r>
+        <w:rPr>
+          <w:rFonts w:ascii="Times New Roman" w:eastAsia="Times New Roman" w:hAnsi="Times New Roman" w:cs="Times New Roman"/>
+          <w:sz w:val="24"/>
+          <w:szCs w:val="24"/>
+          <w:lang w:eastAsia="ru-RU"/>
+        </w:rPr>
+        <w:br/>
+        <w:t>И день и ночь до новой встречи.</w:t>
+      </w:r>
+      <w:r>
+        <w:rPr>
+          <w:rFonts w:ascii="Times New Roman" w:eastAsia="Times New Roman" w:hAnsi="Times New Roman" w:cs="Times New Roman"/>
+          <w:sz w:val="24"/>
+          <w:szCs w:val="24"/>
+          <w:lang w:eastAsia="ru-RU"/>
+        </w:rPr>
+        <w:br/>
+        <w:t>Но, говорят, вы нелюдим;</w:t>
+      </w:r>
+      <w:r>
+        <w:rPr>
+          <w:rFonts w:ascii="Times New Roman" w:eastAsia="Times New Roman" w:hAnsi="Times New Roman" w:cs="Times New Roman"/>
+          <w:sz w:val="24"/>
+          <w:szCs w:val="24"/>
+          <w:lang w:eastAsia="ru-RU"/>
+        </w:rPr>
+        <w:br/>
+        <w:t>В глуши, в деревне всё вам скучно,</w:t>
+      </w:r>
+      <w:r>
+        <w:rPr>
+          <w:rFonts w:ascii="Times New Roman" w:eastAsia="Times New Roman" w:hAnsi="Times New Roman" w:cs="Times New Roman"/>
+          <w:sz w:val="24"/>
+          <w:szCs w:val="24"/>
+          <w:lang w:eastAsia="ru-RU"/>
+        </w:rPr>
+        <w:br/>
+        <w:t>А мы… ничем мы не блестим,</w:t>
+      </w:r>
+      <w:r>
+        <w:rPr>
+          <w:rFonts w:ascii="Times New Roman" w:eastAsia="Times New Roman" w:hAnsi="Times New Roman" w:cs="Times New Roman"/>
+          <w:sz w:val="24"/>
+          <w:szCs w:val="24"/>
+          <w:lang w:eastAsia="ru-RU"/>
+        </w:rPr>
+        <w:br/>
+        <w:t>Хоть вам и рады простодушно.</w:t>
+      </w:r>
+    </w:p>
+    <w:p>
+      <w:pPr>
+        <w:spacing w:before="100" w:beforeAutospacing="1" w:after="100" w:afterAutospacing="1" w:line="240" w:lineRule="auto"/>
+        <w:rPr>
+          <w:rFonts w:ascii="Times New Roman" w:eastAsia="Times New Roman" w:hAnsi="Times New Roman" w:cs="Times New Roman"/>
+          <w:sz w:val="24"/>
+          <w:szCs w:val="24"/>
+          <w:lang w:eastAsia="ru-RU"/>
+        </w:rPr>
+      </w:pPr>
+      <w:r>
+        <w:rPr>
+          <w:rFonts w:ascii="Times New Roman" w:eastAsia="Times New Roman" w:hAnsi="Times New Roman" w:cs="Times New Roman"/>
+          <w:sz w:val="24"/>
+          <w:szCs w:val="24"/>
+          <w:lang w:eastAsia="ru-RU"/>
+        </w:rPr>
+        <w:t>Зачем вы посетили нас?</w:t>
+      </w:r>
+      <w:r>
+        <w:rPr>
+          <w:rFonts w:ascii="Times New Roman" w:eastAsia="Times New Roman" w:hAnsi="Times New Roman" w:cs="Times New Roman"/>
+          <w:sz w:val="24"/>
+          <w:szCs w:val="24"/>
+          <w:lang w:eastAsia="ru-RU"/>
+        </w:rPr>
+        <w:br/>
+        <w:t>В глуши забытого селенья</w:t>
+      </w:r>
+      <w:r>
+        <w:rPr>
+          <w:rFonts w:ascii="Times New Roman" w:eastAsia="Times New Roman" w:hAnsi="Times New Roman" w:cs="Times New Roman"/>
+          <w:sz w:val="24"/>
+          <w:szCs w:val="24"/>
+          <w:lang w:eastAsia="ru-RU"/>
+        </w:rPr>
+        <w:br/>
+        <w:t>Я никогда не знала б вас,</w:t>
+      </w:r>
+      <w:r>
+        <w:rPr>
+          <w:rFonts w:ascii="Times New Roman" w:eastAsia="Times New Roman" w:hAnsi="Times New Roman" w:cs="Times New Roman"/>
+          <w:sz w:val="24"/>
+          <w:szCs w:val="24"/>
+          <w:lang w:eastAsia="ru-RU"/>
+        </w:rPr>
+        <w:br/>
+        <w:t>Не знала б горького мученья.</w:t>
+      </w:r>
+      <w:r>
+        <w:rPr>
+          <w:rFonts w:ascii="Times New Roman" w:eastAsia="Times New Roman" w:hAnsi="Times New Roman" w:cs="Times New Roman"/>
+          <w:sz w:val="24"/>
+          <w:szCs w:val="24"/>
+          <w:lang w:eastAsia="ru-RU"/>
+        </w:rPr>
+        <w:br/>
+        <w:t>Души неопытной волненья</w:t>
+      </w:r>
+      <w:r>
+        <w:rPr>
+          <w:rFonts w:ascii="Times New Roman" w:eastAsia="Times New Roman" w:hAnsi="Times New Roman" w:cs="Times New Roman"/>
+          <w:sz w:val="24"/>
+          <w:szCs w:val="24"/>
+          <w:lang w:eastAsia="ru-RU"/>
+        </w:rPr>
+        <w:br/>
+        <w:t>Смирив со временем (как знать?),</w:t>
+      </w:r>
+      <w:r>
+        <w:rPr>
+          <w:rFonts w:ascii="Times New Roman" w:eastAsia="Times New Roman" w:hAnsi="Times New Roman" w:cs="Times New Roman"/>
+          <w:sz w:val="24"/>
+          <w:szCs w:val="24"/>
+          <w:lang w:eastAsia="ru-RU"/>
+        </w:rPr>
+        <w:br/>
+        <w:t>По сердцу я нашла бы друга,</w:t>
+      </w:r>
+      <w:r>
+        <w:rPr>
+          <w:rFonts w:ascii="Times New Roman" w:eastAsia="Times New Roman" w:hAnsi="Times New Roman" w:cs="Times New Roman"/>
+          <w:sz w:val="24"/>
+          <w:szCs w:val="24"/>
+          <w:lang w:eastAsia="ru-RU"/>
+        </w:rPr>
+        <w:br/>
+        <w:t>Была бы верная супруга</w:t>
+      </w:r>
+      <w:r>
+        <w:rPr>
+          <w:rFonts w:ascii="Times New Roman" w:eastAsia="Times New Roman" w:hAnsi="Times New Roman" w:cs="Times New Roman"/>
+          <w:sz w:val="24"/>
+          <w:szCs w:val="24"/>
+          <w:lang w:eastAsia="ru-RU"/>
+        </w:rPr>
+        <w:br/>
+        <w:t>И добродетельная мать.</w:t>
+      </w:r>
+    </w:p>
+    <w:p>
+      <w:pPr>
+        <w:spacing w:before="100" w:beforeAutospacing="1" w:after="100" w:afterAutospacing="1" w:line="240" w:lineRule="auto"/>
+        <w:rPr>
+          <w:rFonts w:ascii="Times New Roman" w:eastAsia="Times New Roman" w:hAnsi="Times New Roman" w:cs="Times New Roman"/>
+          <w:sz w:val="24"/>
+          <w:szCs w:val="24"/>
+          <w:lang w:eastAsia="ru-RU"/>
+        </w:rPr>
+      </w:pPr>
+      <w:r>
+        <w:rPr>
+          <w:rFonts w:ascii="Times New Roman" w:eastAsia="Times New Roman" w:hAnsi="Times New Roman" w:cs="Times New Roman"/>
+          <w:sz w:val="24"/>
+          <w:szCs w:val="24"/>
+          <w:lang w:eastAsia="ru-RU"/>
+        </w:rPr>
         <w:t>Другой!.. Нет, никому на свете</w:t>
       </w:r>
       <w:r>
@@ -499,6 +539,15 @@
           <w:lang w:eastAsia="ru-RU"/>
         </w:rPr>
         <w:br/>
+      </w:r>
+      <w:r>
+        <w:rPr>
+          <w:rFonts w:ascii="Times New Roman" w:eastAsia="Times New Roman" w:hAnsi="Times New Roman" w:cs="Times New Roman"/>
+          <w:sz w:val="24"/>
+          <w:szCs w:val="24"/>
+          <w:lang w:eastAsia="ru-RU"/>
+        </w:rPr>
+        <w:lastRenderedPageBreak/>
         <w:t>Не правда ль? Я тебя слыхала:</w:t>
       </w:r>
       <w:r>
@@ -539,15 +588,6 @@
           <w:lang w:eastAsia="ru-RU"/>
         </w:rPr>
         <w:br/>
-      </w:r>
-      <w:r>
-        <w:rPr>
-          <w:rFonts w:ascii="Times New Roman" w:eastAsia="Times New Roman" w:hAnsi="Times New Roman" w:cs="Times New Roman"/>
-          <w:sz w:val="24"/>
-          <w:szCs w:val="24"/>
-          <w:lang w:eastAsia="ru-RU"/>
-        </w:rPr>
-        <w:lastRenderedPageBreak/>
         <w:t>Тоску волнуемой души?</w:t>
       </w:r>
       <w:r>

</xml_diff>